<commit_message>
Updated risk register link
</commit_message>
<xml_diff>
--- a/Documentation/Analysis/01 Project Initiation Document.docx
+++ b/Documentation/Analysis/01 Project Initiation Document.docx
@@ -175,6 +175,7 @@
           <w:spacing w:val="5"/>
         </w:rPr>
       </w:pPr>
+      <w:proofErr w:type="spellStart"/>
       <w:r>
         <w:rPr>
           <w:rStyle w:val="IntenseReference"/>
@@ -183,6 +184,7 @@
         </w:rPr>
         <w:t>ChessAI</w:t>
       </w:r>
+      <w:proofErr w:type="spellEnd"/>
       <w:r>
         <w:rPr>
           <w:rStyle w:val="IntenseReference"/>
@@ -766,13 +768,23 @@
         </w:rPr>
         <w:t xml:space="preserve"> </w:t>
       </w:r>
-      <w:r>
-        <w:rPr>
-          <w:rStyle w:val="IntenseReference"/>
-          <w:sz w:val="24"/>
-          <w:szCs w:val="24"/>
-        </w:rPr>
-        <w:t xml:space="preserve">ChessAI </w:t>
+      <w:proofErr w:type="spellStart"/>
+      <w:r>
+        <w:rPr>
+          <w:rStyle w:val="IntenseReference"/>
+          <w:sz w:val="24"/>
+          <w:szCs w:val="24"/>
+        </w:rPr>
+        <w:t>ChessAI</w:t>
+      </w:r>
+      <w:proofErr w:type="spellEnd"/>
+      <w:r>
+        <w:rPr>
+          <w:rStyle w:val="IntenseReference"/>
+          <w:sz w:val="24"/>
+          <w:szCs w:val="24"/>
+        </w:rPr>
+        <w:t xml:space="preserve"> </w:t>
       </w:r>
       <w:r>
         <w:rPr>
@@ -1534,14 +1546,7 @@
                 <w:b/>
                 <w:bCs/>
               </w:rPr>
-              <w:t>R</w:t>
-            </w:r>
-            <w:r>
-              <w:rPr>
-                <w:b/>
-                <w:bCs/>
-              </w:rPr>
-              <w:t>isk</w:t>
+              <w:t>Risk</w:t>
             </w:r>
           </w:p>
         </w:tc>
@@ -1987,50 +1992,45 @@
       <w:pPr>
         <w:spacing w:after="240"/>
         <w:rPr>
+          <w:rStyle w:val="IntenseReference"/>
+          <w:sz w:val="24"/>
+          <w:szCs w:val="24"/>
+        </w:rPr>
+      </w:pPr>
+      <w:r>
+        <w:rPr>
+          <w:rStyle w:val="IntenseReference"/>
+          <w:sz w:val="24"/>
+          <w:szCs w:val="24"/>
+        </w:rPr>
+        <w:t>The Risk Register and Assessment Matrix can be found on the GitHub repository at the following URL:</w:t>
+      </w:r>
+      <w:r>
+        <w:rPr>
+          <w:rStyle w:val="IntenseReference"/>
+          <w:sz w:val="24"/>
+          <w:szCs w:val="24"/>
+        </w:rPr>
+        <w:t xml:space="preserve"> </w:t>
+      </w:r>
+    </w:p>
+    <w:p>
+      <w:pPr>
+        <w:spacing w:after="240"/>
+        <w:rPr>
           <w:rStyle w:val="SubtleReference"/>
-          <w:rFonts w:cstheme="minorHAnsi"/>
-          <w:bCs/>
           <w:smallCaps w:val="0"/>
           <w:color w:val="000000" w:themeColor="text1"/>
-          <w:spacing w:val="5"/>
-          <w:sz w:val="24"/>
-          <w:szCs w:val="24"/>
-        </w:rPr>
-      </w:pPr>
-      <w:r>
-        <w:rPr>
-          <w:rStyle w:val="IntenseReference"/>
-          <w:sz w:val="24"/>
-          <w:szCs w:val="24"/>
-        </w:rPr>
-        <w:t>The Risk Register and Assessment Matrix can be found on the GitHub repository at the following URL:</w:t>
-      </w:r>
-      <w:r>
-        <w:rPr>
-          <w:rStyle w:val="IntenseReference"/>
-          <w:sz w:val="24"/>
-          <w:szCs w:val="24"/>
-        </w:rPr>
-        <w:t xml:space="preserve"> </w:t>
-      </w:r>
+          <w:sz w:val="24"/>
+          <w:szCs w:val="24"/>
+        </w:rPr>
+      </w:pPr>
       <w:hyperlink r:id="rId6" w:history="1">
         <w:r>
           <w:rPr>
             <w:rStyle w:val="Hyperlink"/>
-            <w:rFonts w:cstheme="minorHAnsi"/>
-            <w:bCs/>
-            <w:spacing w:val="5"/>
           </w:rPr>
-          <w:t>https://github.com/ORG4N/ChessAI</w:t>
-        </w:r>
-        <w:r>
-          <w:rPr>
-            <w:rStyle w:val="Hyperlink"/>
-            <w:rFonts w:cstheme="minorHAnsi"/>
-            <w:bCs/>
-            <w:spacing w:val="5"/>
-          </w:rPr>
-          <w:t>/tree/main/Documentation/Analysis</w:t>
+          <w:t>https://github.com/ORG4N/ChessAI/blob/main/Documentation/Analysis/Risk%20Register%20and%20Assessment%20Matrix.pdf</w:t>
         </w:r>
       </w:hyperlink>
     </w:p>
@@ -2040,17 +2040,11 @@
           <w:rStyle w:val="SubtleReference"/>
         </w:rPr>
       </w:pPr>
-    </w:p>
-    <w:p>
-      <w:pPr>
+      <w:r>
         <w:rPr>
           <w:rStyle w:val="SubtleReference"/>
         </w:rPr>
-      </w:pPr>
-      <w:r>
-        <w:rPr>
-          <w:rStyle w:val="SubtleReference"/>
-        </w:rPr>
+        <w:lastRenderedPageBreak/>
         <w:br w:type="page"/>
       </w:r>
     </w:p>
@@ -3472,6 +3466,7 @@
   <w:style w:type="character" w:default="1" w:styleId="DefaultParagraphFont">
     <w:name w:val="Default Paragraph Font"/>
     <w:uiPriority w:val="1"/>
+    <w:semiHidden/>
     <w:unhideWhenUsed/>
   </w:style>
   <w:style w:type="table" w:default="1" w:styleId="TableNormal">
@@ -3638,6 +3633,18 @@
       <w:ind w:left="720"/>
       <w:contextualSpacing/>
     </w:pPr>
+  </w:style>
+  <w:style w:type="character" w:styleId="FollowedHyperlink">
+    <w:name w:val="FollowedHyperlink"/>
+    <w:basedOn w:val="DefaultParagraphFont"/>
+    <w:uiPriority w:val="99"/>
+    <w:semiHidden/>
+    <w:unhideWhenUsed/>
+    <w:rsid w:val="00013715"/>
+    <w:rPr>
+      <w:color w:val="954F72" w:themeColor="followedHyperlink"/>
+      <w:u w:val="single"/>
+    </w:rPr>
   </w:style>
 </w:styles>
 </file>

</xml_diff>